<commit_message>
update resume & resume anchor tag and
</commit_message>
<xml_diff>
--- a/downloads/resume.docx
+++ b/downloads/resume.docx
@@ -1,6 +1,6 @@
 
 <file path=word/document.xml><?xml version="1.0" encoding="utf-8"?>
-<w:document xmlns:wpc="http://schemas.microsoft.com/office/word/2010/wordprocessingCanvas" xmlns:cx="http://schemas.microsoft.com/office/drawing/2014/chartex" xmlns:cx1="http://schemas.microsoft.com/office/drawing/2015/9/8/chartex" xmlns:cx2="http://schemas.microsoft.com/office/drawing/2015/10/21/chartex" xmlns:cx3="http://schemas.microsoft.com/office/drawing/2016/5/9/chartex" xmlns:cx4="http://schemas.microsoft.com/office/drawing/2016/5/10/chartex" xmlns:cx5="http://schemas.microsoft.com/office/drawing/2016/5/11/chartex" xmlns:cx6="http://schemas.microsoft.com/office/drawing/2016/5/12/chartex" xmlns:cx7="http://schemas.microsoft.com/office/drawing/2016/5/13/chartex" xmlns:cx8="http://schemas.microsoft.com/office/drawing/2016/5/14/chartex" xmlns:mc="http://schemas.openxmlformats.org/markup-compatibility/2006" xmlns:aink="http://schemas.microsoft.com/office/drawing/2016/ink" xmlns:am3d="http://schemas.microsoft.com/office/drawing/2017/model3d" xmlns:o="urn:schemas-microsoft-com:office:office" xmlns:r="http://schemas.openxmlformats.org/officeDocument/2006/relationships" xmlns:m="http://schemas.openxmlformats.org/officeDocument/2006/math" xmlns:v="urn:schemas-microsoft-com:vml" xmlns:wp14="http://schemas.microsoft.com/office/word/2010/wordprocessingDrawing" xmlns:wp="http://schemas.openxmlformats.org/drawingml/2006/wordprocessingDrawing" xmlns:w10="urn:schemas-microsoft-com:office:word" xmlns:w="http://schemas.openxmlformats.org/wordprocessingml/2006/main" xmlns:w14="http://schemas.microsoft.com/office/word/2010/wordml" xmlns:w15="http://schemas.microsoft.com/office/word/2012/wordml" xmlns:w16cid="http://schemas.microsoft.com/office/word/2016/wordml/cid" xmlns:w16se="http://schemas.microsoft.com/office/word/2015/wordml/symex" xmlns:wpg="http://schemas.microsoft.com/office/word/2010/wordprocessingGroup" xmlns:wpi="http://schemas.microsoft.com/office/word/2010/wordprocessingInk" xmlns:wne="http://schemas.microsoft.com/office/word/2006/wordml" xmlns:wps="http://schemas.microsoft.com/office/word/2010/wordprocessingShape" mc:Ignorable="w14 w15 w16se w16cid wp14">
+<w:document xmlns:wpc="http://schemas.microsoft.com/office/word/2010/wordprocessingCanvas" xmlns:cx="http://schemas.microsoft.com/office/drawing/2014/chartex" xmlns:cx1="http://schemas.microsoft.com/office/drawing/2015/9/8/chartex" xmlns:cx2="http://schemas.microsoft.com/office/drawing/2015/10/21/chartex" xmlns:cx3="http://schemas.microsoft.com/office/drawing/2016/5/9/chartex" xmlns:cx4="http://schemas.microsoft.com/office/drawing/2016/5/10/chartex" xmlns:cx5="http://schemas.microsoft.com/office/drawing/2016/5/11/chartex" xmlns:cx6="http://schemas.microsoft.com/office/drawing/2016/5/12/chartex" xmlns:cx7="http://schemas.microsoft.com/office/drawing/2016/5/13/chartex" xmlns:cx8="http://schemas.microsoft.com/office/drawing/2016/5/14/chartex" xmlns:mc="http://schemas.openxmlformats.org/markup-compatibility/2006" xmlns:aink="http://schemas.microsoft.com/office/drawing/2016/ink" xmlns:am3d="http://schemas.microsoft.com/office/drawing/2017/model3d" xmlns:o="urn:schemas-microsoft-com:office:office" xmlns:r="http://schemas.openxmlformats.org/officeDocument/2006/relationships" xmlns:m="http://schemas.openxmlformats.org/officeDocument/2006/math" xmlns:v="urn:schemas-microsoft-com:vml" xmlns:wp14="http://schemas.microsoft.com/office/word/2010/wordprocessingDrawing" xmlns:wp="http://schemas.openxmlformats.org/drawingml/2006/wordprocessingDrawing" xmlns:w10="urn:schemas-microsoft-com:office:word" xmlns:w="http://schemas.openxmlformats.org/wordprocessingml/2006/main" xmlns:w14="http://schemas.microsoft.com/office/word/2010/wordml" xmlns:w15="http://schemas.microsoft.com/office/word/2012/wordml" xmlns:w16cex="http://schemas.microsoft.com/office/word/2018/wordml/cex" xmlns:w16cid="http://schemas.microsoft.com/office/word/2016/wordml/cid" xmlns:w16="http://schemas.microsoft.com/office/word/2018/wordml" xmlns:w16se="http://schemas.microsoft.com/office/word/2015/wordml/symex" xmlns:wpg="http://schemas.microsoft.com/office/word/2010/wordprocessingGroup" xmlns:wpi="http://schemas.microsoft.com/office/word/2010/wordprocessingInk" xmlns:wne="http://schemas.microsoft.com/office/word/2006/wordml" xmlns:wps="http://schemas.microsoft.com/office/word/2010/wordprocessingShape" mc:Ignorable="w14 w15 w16se w16cid w16 w16cex wp14">
   <w:body>
     <w:p>
       <w:pPr>
@@ -282,19 +282,7 @@
           <w:sz w:val="28"/>
           <w:szCs w:val="28"/>
         </w:rPr>
-        <w:t xml:space="preserve"> opportunity i</w:t>
-      </w:r>
-      <w:bookmarkStart w:id="0" w:name="_GoBack"/>
-      <w:bookmarkEnd w:id="0"/>
-      <w:r>
-        <w:rPr>
-          <w:rFonts w:ascii="Times New Roman" w:hAnsi="Times New Roman" w:cs="Times New Roman"/>
-          <w:b/>
-          <w:i/>
-          <w:sz w:val="28"/>
-          <w:szCs w:val="28"/>
-        </w:rPr>
-        <w:t xml:space="preserve">n Software </w:t>
+        <w:t xml:space="preserve"> opportunity in Software </w:t>
       </w:r>
       <w:r>
         <w:rPr>
@@ -1086,7 +1074,6 @@
           <w:szCs w:val="20"/>
         </w:rPr>
         <w:tab/>
-        <w:t>HTML</w:t>
       </w:r>
       <w:r>
         <w:rPr>
@@ -1095,26 +1082,29 @@
           <w:sz w:val="20"/>
           <w:szCs w:val="20"/>
         </w:rPr>
-        <w:t xml:space="preserve">5, </w:t>
-      </w:r>
-      <w:r>
+        <w:t>JavaScript (/w jQuery &amp; Node.js), HTML5, CSS3 (/w Sass), SQL, PL/SQL, Python, Java</w:t>
+      </w:r>
+    </w:p>
+    <w:p>
+      <w:pPr>
+        <w:ind w:left="2160" w:hanging="2160"/>
         <w:rPr>
           <w:rFonts w:ascii="Times New Roman" w:hAnsi="Times New Roman" w:cs="Times New Roman"/>
           <w:color w:val="000000" w:themeColor="text1"/>
           <w:sz w:val="20"/>
           <w:szCs w:val="20"/>
         </w:rPr>
-        <w:t xml:space="preserve">CSS3 (/w Sass), JavaScript (/w jQuery &amp; Node.js), Python 3, </w:t>
-      </w:r>
-      <w:r>
+      </w:pPr>
+    </w:p>
+    <w:p>
+      <w:pPr>
         <w:rPr>
           <w:rFonts w:ascii="Times New Roman" w:hAnsi="Times New Roman" w:cs="Times New Roman"/>
           <w:color w:val="000000" w:themeColor="text1"/>
           <w:sz w:val="20"/>
           <w:szCs w:val="20"/>
         </w:rPr>
-        <w:t>Java,</w:t>
-      </w:r>
+      </w:pPr>
       <w:r>
         <w:rPr>
           <w:rFonts w:ascii="Times New Roman" w:hAnsi="Times New Roman" w:cs="Times New Roman"/>
@@ -1122,226 +1112,127 @@
           <w:sz w:val="20"/>
           <w:szCs w:val="20"/>
         </w:rPr>
+        <w:t>Frameworks:</w:t>
+      </w:r>
+      <w:r>
+        <w:rPr>
+          <w:rFonts w:ascii="Times New Roman" w:hAnsi="Times New Roman" w:cs="Times New Roman"/>
+          <w:color w:val="000000" w:themeColor="text1"/>
+          <w:sz w:val="20"/>
+          <w:szCs w:val="20"/>
+        </w:rPr>
+        <w:tab/>
+      </w:r>
+      <w:r>
+        <w:rPr>
+          <w:rFonts w:ascii="Times New Roman" w:hAnsi="Times New Roman" w:cs="Times New Roman"/>
+          <w:color w:val="000000" w:themeColor="text1"/>
+          <w:sz w:val="20"/>
+          <w:szCs w:val="20"/>
+        </w:rPr>
+        <w:tab/>
+      </w:r>
+      <w:r>
+        <w:rPr>
+          <w:rFonts w:ascii="Times New Roman" w:hAnsi="Times New Roman" w:cs="Times New Roman"/>
+          <w:color w:val="000000" w:themeColor="text1"/>
+          <w:sz w:val="20"/>
+          <w:szCs w:val="20"/>
+        </w:rPr>
+        <w:t>Bootstrap 4, React/Redux (/w Router &amp; Hooks), Express.js, MongoDB (/w Mongoose)</w:t>
+      </w:r>
+    </w:p>
+    <w:p>
+      <w:pPr>
+        <w:rPr>
+          <w:rFonts w:ascii="Times New Roman" w:hAnsi="Times New Roman" w:cs="Times New Roman"/>
+          <w:color w:val="000000" w:themeColor="text1"/>
+          <w:sz w:val="20"/>
+          <w:szCs w:val="20"/>
+        </w:rPr>
+      </w:pPr>
+    </w:p>
+    <w:p>
+      <w:pPr>
+        <w:ind w:left="2160" w:hanging="2160"/>
+        <w:rPr>
+          <w:rFonts w:ascii="Times New Roman" w:hAnsi="Times New Roman" w:cs="Times New Roman"/>
+          <w:sz w:val="20"/>
+        </w:rPr>
+      </w:pPr>
+      <w:r>
+        <w:rPr>
+          <w:rFonts w:ascii="Times New Roman" w:hAnsi="Times New Roman" w:cs="Times New Roman"/>
+          <w:color w:val="000000" w:themeColor="text1"/>
+          <w:sz w:val="20"/>
+          <w:szCs w:val="20"/>
+        </w:rPr>
+        <w:t>Tools:</w:t>
+      </w:r>
+      <w:r>
+        <w:rPr>
+          <w:rFonts w:ascii="Times New Roman" w:hAnsi="Times New Roman" w:cs="Times New Roman"/>
+          <w:color w:val="000000" w:themeColor="text1"/>
+          <w:sz w:val="20"/>
+          <w:szCs w:val="20"/>
+        </w:rPr>
+        <w:tab/>
+      </w:r>
+      <w:r>
+        <w:rPr>
+          <w:rFonts w:ascii="Times New Roman" w:hAnsi="Times New Roman" w:cs="Times New Roman"/>
+          <w:color w:val="000000" w:themeColor="text1"/>
+          <w:sz w:val="20"/>
+          <w:szCs w:val="20"/>
+        </w:rPr>
+        <w:t>Bash, PowerShell, NPM, Git, GitHub, Gitlab, MySQL, Oracle SQL Developer, Visual Studio Code (2019), Heroku CLI, Google Cloud Platform</w:t>
+      </w:r>
+    </w:p>
+    <w:p>
+      <w:pPr>
+        <w:rPr>
+          <w:rFonts w:ascii="Times New Roman" w:hAnsi="Times New Roman" w:cs="Times New Roman"/>
+          <w:sz w:val="20"/>
+        </w:rPr>
+      </w:pPr>
+    </w:p>
+    <w:p>
+      <w:pPr>
+        <w:ind w:left="2160" w:hanging="2160"/>
+        <w:rPr>
+          <w:rFonts w:ascii="Times New Roman" w:hAnsi="Times New Roman" w:cs="Times New Roman"/>
+          <w:noProof/>
+          <w:sz w:val="20"/>
+        </w:rPr>
+      </w:pPr>
+      <w:r>
+        <w:rPr>
+          <w:rFonts w:ascii="Times New Roman" w:hAnsi="Times New Roman" w:cs="Times New Roman"/>
+          <w:sz w:val="20"/>
+        </w:rPr>
+        <w:t xml:space="preserve">Additional Experience: </w:t>
+      </w:r>
+      <w:r>
+        <w:rPr>
+          <w:rFonts w:ascii="Times New Roman" w:hAnsi="Times New Roman" w:cs="Times New Roman"/>
+          <w:sz w:val="20"/>
+        </w:rPr>
+        <w:tab/>
+      </w:r>
+      <w:r>
+        <w:rPr>
+          <w:rFonts w:ascii="Times New Roman" w:hAnsi="Times New Roman" w:cs="Times New Roman"/>
+          <w:sz w:val="20"/>
+        </w:rPr>
+        <w:t>Agile (SCRUM), AJAX, Pair Programming, Team Programming, Unit Testing, Database Management, Server Management, Application Deployment</w:t>
+      </w:r>
+      <w:r>
+        <w:rPr>
+          <w:rFonts w:ascii="Times New Roman" w:hAnsi="Times New Roman" w:cs="Times New Roman"/>
+          <w:noProof/>
+          <w:sz w:val="20"/>
+        </w:rPr>
         <w:t xml:space="preserve"> </w:t>
-      </w:r>
-      <w:r>
-        <w:rPr>
-          <w:rFonts w:ascii="Times New Roman" w:hAnsi="Times New Roman" w:cs="Times New Roman"/>
-          <w:color w:val="000000" w:themeColor="text1"/>
-          <w:sz w:val="20"/>
-          <w:szCs w:val="20"/>
-        </w:rPr>
-        <w:t>MATLAB</w:t>
-      </w:r>
-    </w:p>
-    <w:p>
-      <w:pPr>
-        <w:ind w:left="2160" w:hanging="2160"/>
-        <w:rPr>
-          <w:rFonts w:ascii="Times New Roman" w:hAnsi="Times New Roman" w:cs="Times New Roman"/>
-          <w:color w:val="000000" w:themeColor="text1"/>
-          <w:sz w:val="20"/>
-          <w:szCs w:val="20"/>
-        </w:rPr>
-      </w:pPr>
-    </w:p>
-    <w:p>
-      <w:pPr>
-        <w:rPr>
-          <w:rFonts w:ascii="Times New Roman" w:hAnsi="Times New Roman" w:cs="Times New Roman"/>
-          <w:color w:val="000000" w:themeColor="text1"/>
-          <w:sz w:val="20"/>
-          <w:szCs w:val="20"/>
-        </w:rPr>
-      </w:pPr>
-      <w:r>
-        <w:rPr>
-          <w:rFonts w:ascii="Times New Roman" w:hAnsi="Times New Roman" w:cs="Times New Roman"/>
-          <w:color w:val="000000" w:themeColor="text1"/>
-          <w:sz w:val="20"/>
-          <w:szCs w:val="20"/>
-        </w:rPr>
-        <w:t>Frameworks:</w:t>
-      </w:r>
-      <w:r>
-        <w:rPr>
-          <w:rFonts w:ascii="Times New Roman" w:hAnsi="Times New Roman" w:cs="Times New Roman"/>
-          <w:color w:val="000000" w:themeColor="text1"/>
-          <w:sz w:val="20"/>
-          <w:szCs w:val="20"/>
-        </w:rPr>
-        <w:tab/>
-      </w:r>
-      <w:r>
-        <w:rPr>
-          <w:rFonts w:ascii="Times New Roman" w:hAnsi="Times New Roman" w:cs="Times New Roman"/>
-          <w:color w:val="000000" w:themeColor="text1"/>
-          <w:sz w:val="20"/>
-          <w:szCs w:val="20"/>
-        </w:rPr>
-        <w:tab/>
-      </w:r>
-      <w:r>
-        <w:rPr>
-          <w:rFonts w:ascii="Times New Roman" w:hAnsi="Times New Roman" w:cs="Times New Roman"/>
-          <w:color w:val="000000" w:themeColor="text1"/>
-          <w:sz w:val="20"/>
-          <w:szCs w:val="20"/>
-        </w:rPr>
-        <w:t xml:space="preserve">Bootstrap 4, </w:t>
-      </w:r>
-      <w:r>
-        <w:rPr>
-          <w:rFonts w:ascii="Times New Roman" w:hAnsi="Times New Roman" w:cs="Times New Roman"/>
-          <w:color w:val="000000" w:themeColor="text1"/>
-          <w:sz w:val="20"/>
-          <w:szCs w:val="20"/>
-        </w:rPr>
-        <w:t>React/Redux (/w Router &amp; Hooks)</w:t>
-      </w:r>
-    </w:p>
-    <w:p>
-      <w:pPr>
-        <w:rPr>
-          <w:rFonts w:ascii="Times New Roman" w:hAnsi="Times New Roman" w:cs="Times New Roman"/>
-          <w:color w:val="000000" w:themeColor="text1"/>
-          <w:sz w:val="20"/>
-          <w:szCs w:val="20"/>
-        </w:rPr>
-      </w:pPr>
-    </w:p>
-    <w:p>
-      <w:pPr>
-        <w:ind w:left="2160" w:hanging="2160"/>
-        <w:rPr>
-          <w:rFonts w:ascii="Times New Roman" w:hAnsi="Times New Roman" w:cs="Times New Roman"/>
-          <w:sz w:val="20"/>
-        </w:rPr>
-      </w:pPr>
-      <w:r>
-        <w:rPr>
-          <w:rFonts w:ascii="Times New Roman" w:hAnsi="Times New Roman" w:cs="Times New Roman"/>
-          <w:color w:val="000000" w:themeColor="text1"/>
-          <w:sz w:val="20"/>
-          <w:szCs w:val="20"/>
-        </w:rPr>
-        <w:t>Tools:</w:t>
-      </w:r>
-      <w:r>
-        <w:rPr>
-          <w:rFonts w:ascii="Times New Roman" w:hAnsi="Times New Roman" w:cs="Times New Roman"/>
-          <w:color w:val="000000" w:themeColor="text1"/>
-          <w:sz w:val="20"/>
-          <w:szCs w:val="20"/>
-        </w:rPr>
-        <w:tab/>
-        <w:t xml:space="preserve">Bash, NPM, Git, GitHub Desktop, Gimp, Visual Studio Code </w:t>
-      </w:r>
-      <w:r>
-        <w:rPr>
-          <w:rFonts w:ascii="Times New Roman" w:hAnsi="Times New Roman" w:cs="Times New Roman"/>
-          <w:color w:val="000000" w:themeColor="text1"/>
-          <w:sz w:val="20"/>
-          <w:szCs w:val="20"/>
-        </w:rPr>
-        <w:t>(2019)</w:t>
-      </w:r>
-      <w:r>
-        <w:rPr>
-          <w:rFonts w:ascii="Times New Roman" w:hAnsi="Times New Roman" w:cs="Times New Roman"/>
-          <w:color w:val="000000" w:themeColor="text1"/>
-          <w:sz w:val="20"/>
-          <w:szCs w:val="20"/>
-        </w:rPr>
-        <w:t>,</w:t>
-      </w:r>
-      <w:r>
-        <w:rPr>
-          <w:rFonts w:ascii="Times New Roman" w:hAnsi="Times New Roman" w:cs="Times New Roman"/>
-          <w:color w:val="000000" w:themeColor="text1"/>
-          <w:sz w:val="20"/>
-          <w:szCs w:val="20"/>
-        </w:rPr>
-        <w:t xml:space="preserve"> Microsoft Word, Microsoft Excel, Microsoft Outlook</w:t>
-      </w:r>
-    </w:p>
-    <w:p>
-      <w:pPr>
-        <w:rPr>
-          <w:rFonts w:ascii="Times New Roman" w:hAnsi="Times New Roman" w:cs="Times New Roman"/>
-          <w:sz w:val="20"/>
-        </w:rPr>
-      </w:pPr>
-    </w:p>
-    <w:p>
-      <w:pPr>
-        <w:rPr>
-          <w:rFonts w:ascii="Times New Roman" w:hAnsi="Times New Roman" w:cs="Times New Roman"/>
-          <w:sz w:val="20"/>
-        </w:rPr>
-      </w:pPr>
-      <w:r>
-        <w:rPr>
-          <w:rFonts w:ascii="Times New Roman" w:hAnsi="Times New Roman" w:cs="Times New Roman"/>
-          <w:sz w:val="20"/>
-        </w:rPr>
-        <w:t xml:space="preserve">Additional Experience: </w:t>
-      </w:r>
-      <w:r>
-        <w:rPr>
-          <w:rFonts w:ascii="Times New Roman" w:hAnsi="Times New Roman" w:cs="Times New Roman"/>
-          <w:sz w:val="20"/>
-        </w:rPr>
-        <w:tab/>
-      </w:r>
-      <w:r>
-        <w:rPr>
-          <w:rFonts w:ascii="Times New Roman" w:hAnsi="Times New Roman" w:cs="Times New Roman"/>
-          <w:sz w:val="20"/>
-        </w:rPr>
-        <w:t>Agile (Scrum)</w:t>
-      </w:r>
-      <w:r>
-        <w:rPr>
-          <w:rFonts w:ascii="Times New Roman" w:hAnsi="Times New Roman" w:cs="Times New Roman"/>
-          <w:sz w:val="20"/>
-        </w:rPr>
-        <w:t>,</w:t>
-      </w:r>
-      <w:r>
-        <w:rPr>
-          <w:rFonts w:ascii="Times New Roman" w:hAnsi="Times New Roman" w:cs="Times New Roman"/>
-          <w:sz w:val="20"/>
-        </w:rPr>
-        <w:t xml:space="preserve"> AJAX,</w:t>
-      </w:r>
-      <w:r>
-        <w:rPr>
-          <w:rFonts w:ascii="Times New Roman" w:hAnsi="Times New Roman" w:cs="Times New Roman"/>
-          <w:sz w:val="20"/>
-        </w:rPr>
-        <w:t xml:space="preserve"> </w:t>
-      </w:r>
-      <w:r>
-        <w:rPr>
-          <w:rFonts w:ascii="Times New Roman" w:hAnsi="Times New Roman" w:cs="Times New Roman"/>
-          <w:sz w:val="20"/>
-        </w:rPr>
-        <w:t>Pair Programming</w:t>
-      </w:r>
-      <w:r>
-        <w:rPr>
-          <w:rFonts w:ascii="Times New Roman" w:hAnsi="Times New Roman" w:cs="Times New Roman"/>
-          <w:sz w:val="20"/>
-        </w:rPr>
-        <w:t>, Team Programming</w:t>
-      </w:r>
-      <w:r>
-        <w:rPr>
-          <w:rFonts w:ascii="Times New Roman" w:hAnsi="Times New Roman" w:cs="Times New Roman"/>
-          <w:sz w:val="20"/>
-        </w:rPr>
-        <w:t>, Unit Testing</w:t>
       </w:r>
     </w:p>
     <w:p>
@@ -1367,40 +1258,6 @@
       <w:pPr>
         <w:rPr>
           <w:rFonts w:ascii="Times New Roman" w:hAnsi="Times New Roman" w:cs="Times New Roman"/>
-          <w:noProof/>
-          <w:sz w:val="20"/>
-        </w:rPr>
-      </w:pPr>
-    </w:p>
-    <w:p>
-      <w:pPr>
-        <w:rPr>
-          <w:rFonts w:ascii="Times New Roman" w:hAnsi="Times New Roman" w:cs="Times New Roman"/>
-          <w:noProof/>
-          <w:sz w:val="20"/>
-        </w:rPr>
-      </w:pPr>
-    </w:p>
-    <w:p>
-      <w:pPr>
-        <w:rPr>
-          <w:rFonts w:ascii="Times New Roman" w:hAnsi="Times New Roman" w:cs="Times New Roman"/>
-          <w:sz w:val="20"/>
-        </w:rPr>
-      </w:pPr>
-    </w:p>
-    <w:p>
-      <w:pPr>
-        <w:rPr>
-          <w:rFonts w:ascii="Times New Roman" w:hAnsi="Times New Roman" w:cs="Times New Roman"/>
-          <w:sz w:val="20"/>
-        </w:rPr>
-      </w:pPr>
-    </w:p>
-    <w:p>
-      <w:pPr>
-        <w:rPr>
-          <w:rFonts w:ascii="Times New Roman" w:hAnsi="Times New Roman" w:cs="Times New Roman"/>
           <w:b/>
           <w:color w:val="BFBFBF" w:themeColor="background1" w:themeShade="BF"/>
           <w:sz w:val="32"/>
@@ -1413,6 +1270,7 @@
           <w:noProof/>
           <w:sz w:val="20"/>
         </w:rPr>
+        <w:lastRenderedPageBreak/>
         <w:pict w14:anchorId="092F0A43">
           <v:rect id="_x0000_i1028" alt="" style="width:468pt;height:.05pt;mso-width-percent:0;mso-height-percent:0;mso-width-percent:0;mso-height-percent:0" o:hralign="center" o:hrstd="t" o:hr="t" fillcolor="#a0a0a0" stroked="f"/>
         </w:pict>
@@ -1603,7 +1461,7 @@
           <w:rFonts w:ascii="Times New Roman" w:hAnsi="Times New Roman" w:cs="Times New Roman"/>
           <w:sz w:val="20"/>
         </w:rPr>
-        <w:t>375</w:t>
+        <w:t>462</w:t>
       </w:r>
     </w:p>
     <w:p>
@@ -1625,7 +1483,7 @@
           <w:rFonts w:ascii="Times New Roman" w:hAnsi="Times New Roman" w:cs="Times New Roman"/>
           <w:sz w:val="20"/>
         </w:rPr>
-        <w:t>375</w:t>
+        <w:t>417</w:t>
       </w:r>
     </w:p>
     <w:p>
@@ -1862,8 +1720,8 @@
           <w:rFonts w:ascii="Times New Roman" w:hAnsi="Times New Roman" w:cs="Times New Roman"/>
           <w:b/>
           <w:color w:val="BFBFBF" w:themeColor="background1" w:themeShade="BF"/>
-          <w:sz w:val="32"/>
-          <w:szCs w:val="32"/>
+          <w:sz w:val="20"/>
+          <w:szCs w:val="20"/>
         </w:rPr>
       </w:pPr>
     </w:p>
@@ -2481,7 +2339,7 @@
 </file>
 
 <file path=word/numbering.xml><?xml version="1.0" encoding="utf-8"?>
-<w:numbering xmlns:wpc="http://schemas.microsoft.com/office/word/2010/wordprocessingCanvas" xmlns:cx="http://schemas.microsoft.com/office/drawing/2014/chartex" xmlns:cx1="http://schemas.microsoft.com/office/drawing/2015/9/8/chartex" xmlns:cx2="http://schemas.microsoft.com/office/drawing/2015/10/21/chartex" xmlns:cx3="http://schemas.microsoft.com/office/drawing/2016/5/9/chartex" xmlns:cx4="http://schemas.microsoft.com/office/drawing/2016/5/10/chartex" xmlns:cx5="http://schemas.microsoft.com/office/drawing/2016/5/11/chartex" xmlns:cx6="http://schemas.microsoft.com/office/drawing/2016/5/12/chartex" xmlns:cx7="http://schemas.microsoft.com/office/drawing/2016/5/13/chartex" xmlns:cx8="http://schemas.microsoft.com/office/drawing/2016/5/14/chartex" xmlns:mc="http://schemas.openxmlformats.org/markup-compatibility/2006" xmlns:aink="http://schemas.microsoft.com/office/drawing/2016/ink" xmlns:am3d="http://schemas.microsoft.com/office/drawing/2017/model3d" xmlns:o="urn:schemas-microsoft-com:office:office" xmlns:r="http://schemas.openxmlformats.org/officeDocument/2006/relationships" xmlns:m="http://schemas.openxmlformats.org/officeDocument/2006/math" xmlns:v="urn:schemas-microsoft-com:vml" xmlns:wp14="http://schemas.microsoft.com/office/word/2010/wordprocessingDrawing" xmlns:wp="http://schemas.openxmlformats.org/drawingml/2006/wordprocessingDrawing" xmlns:w10="urn:schemas-microsoft-com:office:word" xmlns:w="http://schemas.openxmlformats.org/wordprocessingml/2006/main" xmlns:w14="http://schemas.microsoft.com/office/word/2010/wordml" xmlns:w15="http://schemas.microsoft.com/office/word/2012/wordml" xmlns:w16cid="http://schemas.microsoft.com/office/word/2016/wordml/cid" xmlns:w16se="http://schemas.microsoft.com/office/word/2015/wordml/symex" xmlns:wpg="http://schemas.microsoft.com/office/word/2010/wordprocessingGroup" xmlns:wpi="http://schemas.microsoft.com/office/word/2010/wordprocessingInk" xmlns:wne="http://schemas.microsoft.com/office/word/2006/wordml" xmlns:wps="http://schemas.microsoft.com/office/word/2010/wordprocessingShape" mc:Ignorable="w14 w15 w16se w16cid wp14">
+<w:numbering xmlns:wpc="http://schemas.microsoft.com/office/word/2010/wordprocessingCanvas" xmlns:cx="http://schemas.microsoft.com/office/drawing/2014/chartex" xmlns:cx1="http://schemas.microsoft.com/office/drawing/2015/9/8/chartex" xmlns:cx2="http://schemas.microsoft.com/office/drawing/2015/10/21/chartex" xmlns:cx3="http://schemas.microsoft.com/office/drawing/2016/5/9/chartex" xmlns:cx4="http://schemas.microsoft.com/office/drawing/2016/5/10/chartex" xmlns:cx5="http://schemas.microsoft.com/office/drawing/2016/5/11/chartex" xmlns:cx6="http://schemas.microsoft.com/office/drawing/2016/5/12/chartex" xmlns:cx7="http://schemas.microsoft.com/office/drawing/2016/5/13/chartex" xmlns:cx8="http://schemas.microsoft.com/office/drawing/2016/5/14/chartex" xmlns:mc="http://schemas.openxmlformats.org/markup-compatibility/2006" xmlns:aink="http://schemas.microsoft.com/office/drawing/2016/ink" xmlns:am3d="http://schemas.microsoft.com/office/drawing/2017/model3d" xmlns:o="urn:schemas-microsoft-com:office:office" xmlns:r="http://schemas.openxmlformats.org/officeDocument/2006/relationships" xmlns:m="http://schemas.openxmlformats.org/officeDocument/2006/math" xmlns:v="urn:schemas-microsoft-com:vml" xmlns:wp14="http://schemas.microsoft.com/office/word/2010/wordprocessingDrawing" xmlns:wp="http://schemas.openxmlformats.org/drawingml/2006/wordprocessingDrawing" xmlns:w10="urn:schemas-microsoft-com:office:word" xmlns:w="http://schemas.openxmlformats.org/wordprocessingml/2006/main" xmlns:w14="http://schemas.microsoft.com/office/word/2010/wordml" xmlns:w15="http://schemas.microsoft.com/office/word/2012/wordml" xmlns:w16cex="http://schemas.microsoft.com/office/word/2018/wordml/cex" xmlns:w16cid="http://schemas.microsoft.com/office/word/2016/wordml/cid" xmlns:w16="http://schemas.microsoft.com/office/word/2018/wordml" xmlns:w16se="http://schemas.microsoft.com/office/word/2015/wordml/symex" xmlns:wpg="http://schemas.microsoft.com/office/word/2010/wordprocessingGroup" xmlns:wpi="http://schemas.microsoft.com/office/word/2010/wordprocessingInk" xmlns:wne="http://schemas.microsoft.com/office/word/2006/wordml" xmlns:wps="http://schemas.microsoft.com/office/word/2010/wordprocessingShape" mc:Ignorable="w14 w15 w16se w16cid w16 w16cex wp14">
   <w:abstractNum w:abstractNumId="0" w15:restartNumberingAfterBreak="0">
     <w:nsid w:val="00795C32"/>
     <w:multiLevelType w:val="hybridMultilevel"/>
@@ -3063,7 +2921,7 @@
 </file>
 
 <file path=word/styles.xml><?xml version="1.0" encoding="utf-8"?>
-<w:styles xmlns:mc="http://schemas.openxmlformats.org/markup-compatibility/2006" xmlns:r="http://schemas.openxmlformats.org/officeDocument/2006/relationships" xmlns:w="http://schemas.openxmlformats.org/wordprocessingml/2006/main" xmlns:w14="http://schemas.microsoft.com/office/word/2010/wordml" xmlns:w15="http://schemas.microsoft.com/office/word/2012/wordml" xmlns:w16cid="http://schemas.microsoft.com/office/word/2016/wordml/cid" xmlns:w16se="http://schemas.microsoft.com/office/word/2015/wordml/symex" mc:Ignorable="w14 w15 w16se w16cid">
+<w:styles xmlns:mc="http://schemas.openxmlformats.org/markup-compatibility/2006" xmlns:r="http://schemas.openxmlformats.org/officeDocument/2006/relationships" xmlns:w="http://schemas.openxmlformats.org/wordprocessingml/2006/main" xmlns:w14="http://schemas.microsoft.com/office/word/2010/wordml" xmlns:w15="http://schemas.microsoft.com/office/word/2012/wordml" xmlns:w16cex="http://schemas.microsoft.com/office/word/2018/wordml/cex" xmlns:w16cid="http://schemas.microsoft.com/office/word/2016/wordml/cid" xmlns:w16="http://schemas.microsoft.com/office/word/2018/wordml" xmlns:w16se="http://schemas.microsoft.com/office/word/2015/wordml/symex" mc:Ignorable="w14 w15 w16se w16cid w16 w16cex">
   <w:docDefaults>
     <w:rPrDefault>
       <w:rPr>
@@ -3530,6 +3388,33 @@
       <w:u w:val="single"/>
     </w:rPr>
   </w:style>
+  <w:style w:type="paragraph" w:styleId="BalloonText">
+    <w:name w:val="Balloon Text"/>
+    <w:basedOn w:val="Normal"/>
+    <w:link w:val="BalloonTextChar"/>
+    <w:uiPriority w:val="99"/>
+    <w:semiHidden/>
+    <w:unhideWhenUsed/>
+    <w:rsid w:val="002262A3"/>
+    <w:rPr>
+      <w:rFonts w:ascii="Times New Roman" w:hAnsi="Times New Roman" w:cs="Times New Roman"/>
+      <w:sz w:val="18"/>
+      <w:szCs w:val="18"/>
+    </w:rPr>
+  </w:style>
+  <w:style w:type="character" w:customStyle="1" w:styleId="BalloonTextChar">
+    <w:name w:val="Balloon Text Char"/>
+    <w:basedOn w:val="DefaultParagraphFont"/>
+    <w:link w:val="BalloonText"/>
+    <w:uiPriority w:val="99"/>
+    <w:semiHidden/>
+    <w:rsid w:val="002262A3"/>
+    <w:rPr>
+      <w:rFonts w:ascii="Times New Roman" w:hAnsi="Times New Roman" w:cs="Times New Roman"/>
+      <w:sz w:val="18"/>
+      <w:szCs w:val="18"/>
+    </w:rPr>
+  </w:style>
 </w:styles>
 </file>
 

</xml_diff>